<commit_message>
Added relationship diagrams and character progression for each character
</commit_message>
<xml_diff>
--- a/Midterm/Midterm_ProposalLOTR.docx
+++ b/Midterm/Midterm_ProposalLOTR.docx
@@ -8,7 +8,13 @@
         <w:spacing w:line="480" w:lineRule="auto"/>
       </w:pPr>
       <w:r>
-        <w:t>Lord of The Rings: Who’s speaking</w:t>
+        <w:t>Lord of The Rings</w:t>
+      </w:r>
+      <w:r>
+        <w:t xml:space="preserve"> and Harry Potter</w:t>
+      </w:r>
+      <w:r>
+        <w:t>: Who’s speaking</w:t>
       </w:r>
       <w:r>
         <w:t>?</w:t>
@@ -42,6 +48,11 @@
       </w:r>
     </w:p>
     <w:p>
+      <w:pPr>
+        <w:rPr>
+          <w:rStyle w:val="Hyperlink"/>
+        </w:rPr>
+      </w:pPr>
       <w:hyperlink r:id="rId7" w:history="1">
         <w:r>
           <w:rPr>
@@ -54,6 +65,25 @@
     <w:p>
       <w:pPr>
         <w:rPr>
+          <w:rStyle w:val="Hyperlink"/>
+        </w:rPr>
+      </w:pPr>
+    </w:p>
+    <w:p>
+      <w:hyperlink r:id="rId8" w:history="1">
+        <w:r>
+          <w:rPr>
+            <w:rStyle w:val="Hyperlink"/>
+          </w:rPr>
+          <w:t>https://www.kaggle.com/gulsahdemiryurek/harry-potter-dataset</w:t>
+        </w:r>
+      </w:hyperlink>
+    </w:p>
+    <w:p/>
+    <w:p/>
+    <w:p>
+      <w:pPr>
+        <w:rPr>
           <w:b/>
           <w:bCs/>
         </w:rPr>
@@ -252,6 +282,7 @@
         <w:spacing w:line="480" w:lineRule="auto"/>
       </w:pPr>
       <w:r>
+        <w:lastRenderedPageBreak/>
         <w:t>What</w:t>
       </w:r>
       <w:r>

</xml_diff>